<commit_message>
added link to myWebsite)
</commit_message>
<xml_diff>
--- a/autoTests/Comments_to_auto-tests.docx
+++ b/autoTests/Comments_to_auto-tests.docx
@@ -10,7 +10,7 @@
           <w:b/>
           <w:sz w:val="36"/>
           <w:szCs w:val="28"/>
-          <w:lang w:val="en-US"/>
+          <w:lang w:val="ru-RU"/>
         </w:rPr>
       </w:pPr>
       <w:r>
@@ -47,7 +47,88 @@
           <w:szCs w:val="28"/>
           <w:lang w:val="ru-RU"/>
         </w:rPr>
-        <w:t xml:space="preserve"> используется веб-сайт «Макет веб-сайта».</w:t>
+        <w:t xml:space="preserve"> используется веб-сайт «Макет веб-сайта»</w:t>
+      </w:r>
+      <w:r>
+        <w:rPr>
+          <w:sz w:val="28"/>
+          <w:szCs w:val="28"/>
+          <w:lang w:val="ru-RU"/>
+        </w:rPr>
+        <w:t xml:space="preserve"> (</w:t>
+      </w:r>
+      <w:r>
+        <w:rPr>
+          <w:sz w:val="28"/>
+          <w:szCs w:val="28"/>
+          <w:lang w:val="ru-RU"/>
+        </w:rPr>
+        <w:fldChar w:fldCharType="begin"/>
+      </w:r>
+      <w:r>
+        <w:rPr>
+          <w:sz w:val="28"/>
+          <w:szCs w:val="28"/>
+          <w:lang w:val="ru-RU"/>
+        </w:rPr>
+        <w:instrText xml:space="preserve"> HYPERLINK "</w:instrText>
+      </w:r>
+      <w:r>
+        <w:rPr>
+          <w:sz w:val="28"/>
+          <w:szCs w:val="28"/>
+          <w:lang w:val="ru-RU"/>
+        </w:rPr>
+        <w:instrText>http://a90378u5.beget.tech/website2.html</w:instrText>
+      </w:r>
+      <w:r>
+        <w:rPr>
+          <w:sz w:val="28"/>
+          <w:szCs w:val="28"/>
+          <w:lang w:val="ru-RU"/>
+        </w:rPr>
+        <w:instrText xml:space="preserve">" </w:instrText>
+      </w:r>
+      <w:r>
+        <w:rPr>
+          <w:sz w:val="28"/>
+          <w:szCs w:val="28"/>
+          <w:lang w:val="ru-RU"/>
+        </w:rPr>
+        <w:fldChar w:fldCharType="separate"/>
+      </w:r>
+      <w:r>
+        <w:rPr>
+          <w:rStyle w:val="Hyperlink"/>
+          <w:sz w:val="28"/>
+          <w:szCs w:val="28"/>
+          <w:lang w:val="ru-RU"/>
+        </w:rPr>
+        <w:t>http://a90378u5.beget.tech/website2.html</w:t>
+      </w:r>
+      <w:r>
+        <w:rPr>
+          <w:sz w:val="28"/>
+          <w:szCs w:val="28"/>
+          <w:lang w:val="ru-RU"/>
+        </w:rPr>
+        <w:fldChar w:fldCharType="end"/>
+      </w:r>
+      <w:r>
+        <w:rPr>
+          <w:sz w:val="28"/>
+          <w:szCs w:val="28"/>
+          <w:lang w:val="ru-RU"/>
+        </w:rPr>
+        <w:t>)</w:t>
+      </w:r>
+      <w:r>
+        <w:rPr>
+          <w:sz w:val="28"/>
+          <w:szCs w:val="28"/>
+          <w:lang w:val="ru-RU"/>
+        </w:rPr>
+        <w:t>.</w:t>
       </w:r>
     </w:p>
     <w:p>
@@ -800,6 +881,7 @@
           <w:szCs w:val="28"/>
           <w:lang w:val="ru-RU"/>
         </w:rPr>
+        <w:lastRenderedPageBreak/>
         <w:t>Поле Результат проверяется на правильность вычисления, при условии что в поля Число1 и Число2 были введены допустимые значения. В противном случае, в поле Результат должно быть выведено слово «Ошибка».</w:t>
       </w:r>
     </w:p>
@@ -819,7 +901,6 @@
           <w:szCs w:val="28"/>
           <w:lang w:val="ru-RU"/>
         </w:rPr>
-        <w:lastRenderedPageBreak/>
         <w:t>Допустимыми значениями считатются целые и дробные числа (с разделителем в виде точки).</w:t>
       </w:r>
     </w:p>
@@ -1644,6 +1725,17 @@
     <w:uiPriority w:val="99"/>
     <w:semiHidden/>
     <w:unhideWhenUsed/>
+  </w:style>
+  <w:style w:type="character" w:styleId="Hyperlink">
+    <w:name w:val="Hyperlink"/>
+    <w:basedOn w:val="DefaultParagraphFont"/>
+    <w:uiPriority w:val="99"/>
+    <w:unhideWhenUsed/>
+    <w:rsid w:val="001A47BA"/>
+    <w:rPr>
+      <w:color w:val="0000FF" w:themeColor="hyperlink"/>
+      <w:u w:val="single"/>
+    </w:rPr>
   </w:style>
 </w:styles>
 </file>

</xml_diff>